<commit_message>
Cleans up progress report directory.
</commit_message>
<xml_diff>
--- a/progress-reports/10-15-17-group-report.docx
+++ b/progress-reports/10-15-17-group-report.docx
@@ -33,6 +33,9 @@
       <w:r>
         <w:t xml:space="preserve">: </w:t>
       </w:r>
+      <w:r>
+        <w:t>Drew Levy, Sam Fox, Harvey Shi</w:t>
+      </w:r>
     </w:p>
     <w:p>
       <w:r>
@@ -44,6 +47,9 @@
       <w:r>
         <w:t xml:space="preserve">: </w:t>
       </w:r>
+      <w:r>
+        <w:t>Limb Loading Monitor</w:t>
+      </w:r>
     </w:p>
     <w:p>
       <w:r>
@@ -52,6 +58,15 @@
         </w:rPr>
         <w:t>Date:</w:t>
       </w:r>
+      <w:r>
+        <w:rPr>
+          <w:b/>
+        </w:rPr>
+        <w:t xml:space="preserve"> </w:t>
+      </w:r>
+      <w:r>
+        <w:t>October 15, 2017</w:t>
+      </w:r>
     </w:p>
     <w:p/>
     <w:p>
@@ -72,146 +87,243 @@
       </w:r>
       <w:r>
         <w:t xml:space="preserve"> progress report)</w:t>
+      </w:r>
+    </w:p>
+    <w:p/>
+    <w:p>
+      <w:r>
+        <w:t>Not applicable, this is the first report.</w:t>
+      </w:r>
+    </w:p>
+    <w:p>
+      <w:bookmarkStart w:id="0" w:name="_GoBack"/>
+      <w:bookmarkEnd w:id="0"/>
+    </w:p>
+    <w:p/>
+    <w:p>
+      <w:r>
+        <w:rPr>
+          <w:b/>
+        </w:rPr>
+        <w:t>For each goal above, comment on your progress</w:t>
+      </w:r>
+      <w:r>
+        <w:t>:</w:t>
+      </w:r>
+    </w:p>
+    <w:p>
+      <w:r>
+        <w:t xml:space="preserve">Things we have accomplished up to this point: </w:t>
+      </w:r>
+    </w:p>
+    <w:p>
+      <w:pPr>
+        <w:pStyle w:val="ListParagraph"/>
+        <w:numPr>
+          <w:ilvl w:val="0"/>
+          <w:numId w:val="2"/>
+        </w:numPr>
+      </w:pPr>
+      <w:r>
+        <w:t>We have met with our client in person and gathered more understanding about the need</w:t>
+      </w:r>
+    </w:p>
+    <w:p>
+      <w:pPr>
+        <w:pStyle w:val="ListParagraph"/>
+        <w:numPr>
+          <w:ilvl w:val="0"/>
+          <w:numId w:val="2"/>
+        </w:numPr>
+      </w:pPr>
+      <w:r>
+        <w:t>We have performed background research about similar commercially available devices</w:t>
+      </w:r>
+    </w:p>
+    <w:p>
+      <w:pPr>
+        <w:pStyle w:val="ListParagraph"/>
+        <w:numPr>
+          <w:ilvl w:val="0"/>
+          <w:numId w:val="2"/>
+        </w:numPr>
+      </w:pPr>
+      <w:r>
+        <w:t>We have completed an in-class brainstorming for our design</w:t>
+      </w:r>
+    </w:p>
+    <w:p>
+      <w:pPr>
+        <w:pStyle w:val="ListParagraph"/>
+        <w:numPr>
+          <w:ilvl w:val="0"/>
+          <w:numId w:val="2"/>
+        </w:numPr>
+      </w:pPr>
+      <w:r>
+        <w:t>We have ordered pressure sensors to test out</w:t>
+      </w:r>
+    </w:p>
+    <w:p>
+      <w:pPr>
+        <w:pStyle w:val="ListParagraph"/>
+        <w:numPr>
+          <w:ilvl w:val="0"/>
+          <w:numId w:val="2"/>
+        </w:numPr>
+      </w:pPr>
+      <w:r>
+        <w:t>We have met with our faculty advisor twice</w:t>
+      </w:r>
+    </w:p>
+    <w:p>
+      <w:pPr>
+        <w:pStyle w:val="ListParagraph"/>
+        <w:numPr>
+          <w:ilvl w:val="0"/>
+          <w:numId w:val="2"/>
+        </w:numPr>
+      </w:pPr>
+      <w:r>
+        <w:t>We have met with our course instructor once, and have a standing meeting time setup</w:t>
+      </w:r>
+    </w:p>
+    <w:p/>
+    <w:p/>
+    <w:p/>
+    <w:p>
+      <w:r>
+        <w:rPr>
+          <w:b/>
+        </w:rPr>
+        <w:t>Goals for this week</w:t>
+      </w:r>
+      <w:r>
+        <w:t>:</w:t>
+      </w:r>
+    </w:p>
+    <w:p/>
+    <w:p>
+      <w:pPr>
+        <w:pStyle w:val="ListParagraph"/>
+        <w:numPr>
+          <w:ilvl w:val="0"/>
+          <w:numId w:val="3"/>
+        </w:numPr>
+      </w:pPr>
+      <w:r>
+        <w:t>If pressure sensors arrive, test them out and see how they work</w:t>
+      </w:r>
+    </w:p>
+    <w:p>
+      <w:pPr>
+        <w:pStyle w:val="ListParagraph"/>
+        <w:numPr>
+          <w:ilvl w:val="0"/>
+          <w:numId w:val="3"/>
+        </w:numPr>
+      </w:pPr>
+      <w:r>
+        <w:t xml:space="preserve">Start research on intellectual property assignment </w:t>
+      </w:r>
+    </w:p>
+    <w:p>
+      <w:pPr>
+        <w:pStyle w:val="ListParagraph"/>
+        <w:numPr>
+          <w:ilvl w:val="0"/>
+          <w:numId w:val="3"/>
+        </w:numPr>
+      </w:pPr>
+      <w:r>
+        <w:t>Plan out what prototype of device will look like</w:t>
       </w:r>
     </w:p>
     <w:p/>
     <w:p/>
     <w:p/>
     <w:p/>
+    <w:p>
+      <w:pPr>
+        <w:rPr>
+          <w:b/>
+        </w:rPr>
+      </w:pPr>
+      <w:r>
+        <w:rPr>
+          <w:b/>
+        </w:rPr>
+        <w:t>Are there any difficulties with which you need assistance?</w:t>
+      </w:r>
+    </w:p>
+    <w:p>
+      <w:pPr>
+        <w:rPr>
+          <w:b/>
+        </w:rPr>
+      </w:pPr>
+    </w:p>
+    <w:p>
+      <w:r>
+        <w:tab/>
+        <w:t xml:space="preserve">Not at this point in time. </w:t>
+      </w:r>
+    </w:p>
+    <w:p>
+      <w:pPr>
+        <w:rPr>
+          <w:b/>
+        </w:rPr>
+      </w:pPr>
+    </w:p>
+    <w:p>
+      <w:pPr>
+        <w:rPr>
+          <w:b/>
+        </w:rPr>
+      </w:pPr>
+    </w:p>
+    <w:p>
+      <w:pPr>
+        <w:rPr>
+          <w:b/>
+        </w:rPr>
+      </w:pPr>
+    </w:p>
+    <w:p>
+      <w:pPr>
+        <w:rPr>
+          <w:b/>
+        </w:rPr>
+      </w:pPr>
+    </w:p>
     <w:p/>
+    <w:p>
+      <w:pPr>
+        <w:rPr>
+          <w:b/>
+        </w:rPr>
+      </w:pPr>
+      <w:r>
+        <w:rPr>
+          <w:b/>
+        </w:rPr>
+        <w:t>Other comments</w:t>
+      </w:r>
+      <w:r>
+        <w:rPr>
+          <w:b/>
+        </w:rPr>
+        <w:t>:</w:t>
+      </w:r>
+    </w:p>
     <w:p/>
-    <w:p/>
-    <w:p>
-      <w:r>
-        <w:rPr>
-          <w:b/>
-        </w:rPr>
-        <w:t>For each goal above, comment on your progress</w:t>
-      </w:r>
-      <w:r>
-        <w:t>:</w:t>
-      </w:r>
-    </w:p>
-    <w:p/>
-    <w:p/>
-    <w:p/>
-    <w:p/>
-    <w:p/>
-    <w:p/>
-    <w:p/>
-    <w:p/>
-    <w:p>
-      <w:r>
-        <w:rPr>
-          <w:b/>
-        </w:rPr>
-        <w:t>Goals for this week</w:t>
-      </w:r>
-      <w:r>
-        <w:t>:</w:t>
-      </w:r>
-    </w:p>
-    <w:p/>
-    <w:p/>
-    <w:p/>
-    <w:p/>
-    <w:p/>
-    <w:p>
-      <w:bookmarkStart w:id="0" w:name="_GoBack"/>
-      <w:bookmarkEnd w:id="0"/>
-    </w:p>
-    <w:p/>
-    <w:p/>
-    <w:p>
-      <w:pPr>
-        <w:rPr>
-          <w:b/>
-        </w:rPr>
-      </w:pPr>
-      <w:r>
-        <w:rPr>
-          <w:b/>
-        </w:rPr>
-        <w:t>Are there any difficulties with which you need assistance?</w:t>
-      </w:r>
-    </w:p>
-    <w:p>
-      <w:pPr>
-        <w:rPr>
-          <w:b/>
-        </w:rPr>
-      </w:pPr>
-    </w:p>
-    <w:p>
-      <w:pPr>
-        <w:rPr>
-          <w:b/>
-        </w:rPr>
-      </w:pPr>
-    </w:p>
-    <w:p>
-      <w:pPr>
-        <w:rPr>
-          <w:b/>
-        </w:rPr>
-      </w:pPr>
-    </w:p>
-    <w:p>
-      <w:pPr>
-        <w:rPr>
-          <w:b/>
-        </w:rPr>
-      </w:pPr>
-    </w:p>
-    <w:p>
-      <w:pPr>
-        <w:rPr>
-          <w:b/>
-        </w:rPr>
-      </w:pPr>
-    </w:p>
-    <w:p>
-      <w:pPr>
-        <w:rPr>
-          <w:b/>
-        </w:rPr>
-      </w:pPr>
-    </w:p>
-    <w:p>
-      <w:pPr>
-        <w:rPr>
-          <w:b/>
-        </w:rPr>
-      </w:pPr>
-    </w:p>
-    <w:p>
-      <w:pPr>
-        <w:rPr>
-          <w:b/>
-        </w:rPr>
-      </w:pPr>
-    </w:p>
-    <w:p/>
-    <w:p>
-      <w:pPr>
-        <w:rPr>
-          <w:b/>
-        </w:rPr>
-      </w:pPr>
-      <w:r>
-        <w:rPr>
-          <w:b/>
-        </w:rPr>
-        <w:t>Other comments</w:t>
-      </w:r>
-      <w:r>
-        <w:rPr>
-          <w:b/>
-        </w:rPr>
-        <w:t>:</w:t>
-      </w:r>
-    </w:p>
-    <w:p/>
+    <w:p>
+      <w:r>
+        <w:tab/>
+        <w:t xml:space="preserve">We have ordered some pressure sensors to test out and are waiting for those to arrive so that we have parts to begin prototyping with. </w:t>
+      </w:r>
+    </w:p>
     <w:sectPr>
       <w:pgSz w:w="12240" w:h="15840"/>
       <w:pgMar w:top="720" w:right="720" w:bottom="720" w:left="720" w:header="720" w:footer="720" w:gutter="0"/>
@@ -312,8 +424,216 @@
       </w:pPr>
     </w:lvl>
   </w:abstractNum>
+  <w:abstractNum w:abstractNumId="1" w15:restartNumberingAfterBreak="0">
+    <w:nsid w:val="45174FEB"/>
+    <w:multiLevelType w:val="hybridMultilevel"/>
+    <w:tmpl w:val="79D66424"/>
+    <w:lvl w:ilvl="0" w:tplc="0409000F">
+      <w:start w:val="1"/>
+      <w:numFmt w:val="decimal"/>
+      <w:lvlText w:val="%1."/>
+      <w:lvlJc w:val="left"/>
+      <w:pPr>
+        <w:ind w:left="720" w:hanging="360"/>
+      </w:pPr>
+      <w:rPr>
+        <w:rFonts w:hint="default"/>
+      </w:rPr>
+    </w:lvl>
+    <w:lvl w:ilvl="1" w:tplc="04090019" w:tentative="1">
+      <w:start w:val="1"/>
+      <w:numFmt w:val="lowerLetter"/>
+      <w:lvlText w:val="%2."/>
+      <w:lvlJc w:val="left"/>
+      <w:pPr>
+        <w:ind w:left="1440" w:hanging="360"/>
+      </w:pPr>
+    </w:lvl>
+    <w:lvl w:ilvl="2" w:tplc="0409001B" w:tentative="1">
+      <w:start w:val="1"/>
+      <w:numFmt w:val="lowerRoman"/>
+      <w:lvlText w:val="%3."/>
+      <w:lvlJc w:val="right"/>
+      <w:pPr>
+        <w:ind w:left="2160" w:hanging="180"/>
+      </w:pPr>
+    </w:lvl>
+    <w:lvl w:ilvl="3" w:tplc="0409000F" w:tentative="1">
+      <w:start w:val="1"/>
+      <w:numFmt w:val="decimal"/>
+      <w:lvlText w:val="%4."/>
+      <w:lvlJc w:val="left"/>
+      <w:pPr>
+        <w:ind w:left="2880" w:hanging="360"/>
+      </w:pPr>
+    </w:lvl>
+    <w:lvl w:ilvl="4" w:tplc="04090019" w:tentative="1">
+      <w:start w:val="1"/>
+      <w:numFmt w:val="lowerLetter"/>
+      <w:lvlText w:val="%5."/>
+      <w:lvlJc w:val="left"/>
+      <w:pPr>
+        <w:ind w:left="3600" w:hanging="360"/>
+      </w:pPr>
+    </w:lvl>
+    <w:lvl w:ilvl="5" w:tplc="0409001B" w:tentative="1">
+      <w:start w:val="1"/>
+      <w:numFmt w:val="lowerRoman"/>
+      <w:lvlText w:val="%6."/>
+      <w:lvlJc w:val="right"/>
+      <w:pPr>
+        <w:ind w:left="4320" w:hanging="180"/>
+      </w:pPr>
+    </w:lvl>
+    <w:lvl w:ilvl="6" w:tplc="0409000F" w:tentative="1">
+      <w:start w:val="1"/>
+      <w:numFmt w:val="decimal"/>
+      <w:lvlText w:val="%7."/>
+      <w:lvlJc w:val="left"/>
+      <w:pPr>
+        <w:ind w:left="5040" w:hanging="360"/>
+      </w:pPr>
+    </w:lvl>
+    <w:lvl w:ilvl="7" w:tplc="04090019" w:tentative="1">
+      <w:start w:val="1"/>
+      <w:numFmt w:val="lowerLetter"/>
+      <w:lvlText w:val="%8."/>
+      <w:lvlJc w:val="left"/>
+      <w:pPr>
+        <w:ind w:left="5760" w:hanging="360"/>
+      </w:pPr>
+    </w:lvl>
+    <w:lvl w:ilvl="8" w:tplc="0409001B" w:tentative="1">
+      <w:start w:val="1"/>
+      <w:numFmt w:val="lowerRoman"/>
+      <w:lvlText w:val="%9."/>
+      <w:lvlJc w:val="right"/>
+      <w:pPr>
+        <w:ind w:left="6480" w:hanging="180"/>
+      </w:pPr>
+    </w:lvl>
+  </w:abstractNum>
+  <w:abstractNum w:abstractNumId="2" w15:restartNumberingAfterBreak="0">
+    <w:nsid w:val="62B342B0"/>
+    <w:multiLevelType w:val="hybridMultilevel"/>
+    <w:tmpl w:val="58925F04"/>
+    <w:lvl w:ilvl="0" w:tplc="04090001">
+      <w:start w:val="1"/>
+      <w:numFmt w:val="bullet"/>
+      <w:lvlText w:val=""/>
+      <w:lvlJc w:val="left"/>
+      <w:pPr>
+        <w:ind w:left="720" w:hanging="360"/>
+      </w:pPr>
+      <w:rPr>
+        <w:rFonts w:ascii="Symbol" w:hAnsi="Symbol" w:hint="default"/>
+      </w:rPr>
+    </w:lvl>
+    <w:lvl w:ilvl="1" w:tplc="04090003" w:tentative="1">
+      <w:start w:val="1"/>
+      <w:numFmt w:val="bullet"/>
+      <w:lvlText w:val="o"/>
+      <w:lvlJc w:val="left"/>
+      <w:pPr>
+        <w:ind w:left="1440" w:hanging="360"/>
+      </w:pPr>
+      <w:rPr>
+        <w:rFonts w:ascii="Courier New" w:hAnsi="Courier New" w:cs="Courier New" w:hint="default"/>
+      </w:rPr>
+    </w:lvl>
+    <w:lvl w:ilvl="2" w:tplc="04090005" w:tentative="1">
+      <w:start w:val="1"/>
+      <w:numFmt w:val="bullet"/>
+      <w:lvlText w:val=""/>
+      <w:lvlJc w:val="left"/>
+      <w:pPr>
+        <w:ind w:left="2160" w:hanging="360"/>
+      </w:pPr>
+      <w:rPr>
+        <w:rFonts w:ascii="Wingdings" w:hAnsi="Wingdings" w:hint="default"/>
+      </w:rPr>
+    </w:lvl>
+    <w:lvl w:ilvl="3" w:tplc="04090001" w:tentative="1">
+      <w:start w:val="1"/>
+      <w:numFmt w:val="bullet"/>
+      <w:lvlText w:val=""/>
+      <w:lvlJc w:val="left"/>
+      <w:pPr>
+        <w:ind w:left="2880" w:hanging="360"/>
+      </w:pPr>
+      <w:rPr>
+        <w:rFonts w:ascii="Symbol" w:hAnsi="Symbol" w:hint="default"/>
+      </w:rPr>
+    </w:lvl>
+    <w:lvl w:ilvl="4" w:tplc="04090003" w:tentative="1">
+      <w:start w:val="1"/>
+      <w:numFmt w:val="bullet"/>
+      <w:lvlText w:val="o"/>
+      <w:lvlJc w:val="left"/>
+      <w:pPr>
+        <w:ind w:left="3600" w:hanging="360"/>
+      </w:pPr>
+      <w:rPr>
+        <w:rFonts w:ascii="Courier New" w:hAnsi="Courier New" w:cs="Courier New" w:hint="default"/>
+      </w:rPr>
+    </w:lvl>
+    <w:lvl w:ilvl="5" w:tplc="04090005" w:tentative="1">
+      <w:start w:val="1"/>
+      <w:numFmt w:val="bullet"/>
+      <w:lvlText w:val=""/>
+      <w:lvlJc w:val="left"/>
+      <w:pPr>
+        <w:ind w:left="4320" w:hanging="360"/>
+      </w:pPr>
+      <w:rPr>
+        <w:rFonts w:ascii="Wingdings" w:hAnsi="Wingdings" w:hint="default"/>
+      </w:rPr>
+    </w:lvl>
+    <w:lvl w:ilvl="6" w:tplc="04090001" w:tentative="1">
+      <w:start w:val="1"/>
+      <w:numFmt w:val="bullet"/>
+      <w:lvlText w:val=""/>
+      <w:lvlJc w:val="left"/>
+      <w:pPr>
+        <w:ind w:left="5040" w:hanging="360"/>
+      </w:pPr>
+      <w:rPr>
+        <w:rFonts w:ascii="Symbol" w:hAnsi="Symbol" w:hint="default"/>
+      </w:rPr>
+    </w:lvl>
+    <w:lvl w:ilvl="7" w:tplc="04090003" w:tentative="1">
+      <w:start w:val="1"/>
+      <w:numFmt w:val="bullet"/>
+      <w:lvlText w:val="o"/>
+      <w:lvlJc w:val="left"/>
+      <w:pPr>
+        <w:ind w:left="5760" w:hanging="360"/>
+      </w:pPr>
+      <w:rPr>
+        <w:rFonts w:ascii="Courier New" w:hAnsi="Courier New" w:cs="Courier New" w:hint="default"/>
+      </w:rPr>
+    </w:lvl>
+    <w:lvl w:ilvl="8" w:tplc="04090005" w:tentative="1">
+      <w:start w:val="1"/>
+      <w:numFmt w:val="bullet"/>
+      <w:lvlText w:val=""/>
+      <w:lvlJc w:val="left"/>
+      <w:pPr>
+        <w:ind w:left="6480" w:hanging="360"/>
+      </w:pPr>
+      <w:rPr>
+        <w:rFonts w:ascii="Wingdings" w:hAnsi="Wingdings" w:hint="default"/>
+      </w:rPr>
+    </w:lvl>
+  </w:abstractNum>
   <w:num w:numId="1">
     <w:abstractNumId w:val="0"/>
+  </w:num>
+  <w:num w:numId="2">
+    <w:abstractNumId w:val="2"/>
+  </w:num>
+  <w:num w:numId="3">
+    <w:abstractNumId w:val="1"/>
   </w:num>
 </w:numbering>
 </file>

</xml_diff>